<commit_message>
more work on design doc
Signed-off-by: Jake <jakeedwards238@gmail.com>
</commit_message>
<xml_diff>
--- a/DesignDoc.docx
+++ b/DesignDoc.docx
@@ -63,6 +63,7 @@
         <w:t>:</w:t>
       </w:r>
     </w:p>
+    <w:p/>
     <w:p>
       <w:r>
         <w:t xml:space="preserve">Gems will be a main concept in the game, they will be usable during the turn-based combat and also out of combat to traverse the terrain. During combat the player will select the gem and the target they want to use it on. Gems can heal, damage, de-buff and create all sorts of effects. They will have rarity, colour groups, level and </w:t>
@@ -90,6 +91,105 @@
     <w:p>
       <w:r>
         <w:t>Then a (uncommon?) Lilac Gem would be part of the pink colour family and could apply regeneration X to a target for X turns.</w:t>
+      </w:r>
+    </w:p>
+    <w:p/>
+    <w:p>
+      <w:r>
+        <w:t>Colour families will be:</w:t>
+      </w:r>
+    </w:p>
+    <w:p>
+      <w:r>
+        <w:t xml:space="preserve">Black, </w:t>
+      </w:r>
+      <w:r>
+        <w:rPr>
+          <w:color w:val="A6A6A6" w:themeColor="background1" w:themeShade="A6"/>
+        </w:rPr>
+        <w:t>Gray</w:t>
+      </w:r>
+      <w:r>
+        <w:t xml:space="preserve">, </w:t>
+      </w:r>
+      <w:r>
+        <w:rPr>
+          <w:color w:val="FFFFFF" w:themeColor="background1"/>
+          <w:highlight w:val="darkGray"/>
+        </w:rPr>
+        <w:t>White</w:t>
+      </w:r>
+      <w:r>
+        <w:t xml:space="preserve">, </w:t>
+      </w:r>
+      <w:r>
+        <w:rPr>
+          <w:color w:val="FF0000"/>
+        </w:rPr>
+        <w:t>Red</w:t>
+      </w:r>
+      <w:r>
+        <w:t xml:space="preserve">, </w:t>
+      </w:r>
+      <w:r>
+        <w:rPr>
+          <w:color w:val="FFC000"/>
+        </w:rPr>
+        <w:t>Orange</w:t>
+      </w:r>
+      <w:r>
+        <w:t xml:space="preserve">, </w:t>
+      </w:r>
+      <w:r>
+        <w:rPr>
+          <w:color w:val="FFFF00"/>
+        </w:rPr>
+        <w:t>Yellow</w:t>
+      </w:r>
+      <w:r>
+        <w:t xml:space="preserve">, </w:t>
+      </w:r>
+      <w:r>
+        <w:rPr>
+          <w:color w:val="92D050"/>
+        </w:rPr>
+        <w:t>Green</w:t>
+      </w:r>
+      <w:r>
+        <w:t xml:space="preserve">, </w:t>
+      </w:r>
+      <w:r>
+        <w:rPr>
+          <w:color w:val="00B0F0"/>
+        </w:rPr>
+        <w:t>Blue</w:t>
+      </w:r>
+      <w:r>
+        <w:t xml:space="preserve">, </w:t>
+      </w:r>
+      <w:r>
+        <w:rPr>
+          <w:color w:val="7030A0"/>
+        </w:rPr>
+        <w:t>Purple</w:t>
+      </w:r>
+      <w:r>
+        <w:t xml:space="preserve">, </w:t>
+      </w:r>
+      <w:r>
+        <w:rPr>
+          <w:color w:val="FF66FF"/>
+        </w:rPr>
+        <w:t>Pink</w:t>
+      </w:r>
+      <w:r>
+        <w:t xml:space="preserve">, </w:t>
+      </w:r>
+      <w:r>
+        <w:rPr>
+          <w:color w:val="993300"/>
+        </w:rPr>
+        <w:t>Brown</w:t>
       </w:r>
     </w:p>
     <w:p/>
@@ -160,7 +260,52 @@
     </w:p>
     <w:p>
       <w:r>
-        <w:t>The player starts the game with 3 light grey gems which deal flat damage and 2 random common gems</w:t>
+        <w:t>The player starts the game with 3 light grey gems which deal flat damage and 2 random common gems.</w:t>
+      </w:r>
+    </w:p>
+    <w:p>
+      <w:r>
+        <w:t>At the start of combat, each gem will shuffle 3 copies of itself into the draw pile. Each turn the player will draw 4 gems and has</w:t>
+      </w:r>
+      <w:r>
+        <w:t xml:space="preserve"> gains</w:t>
+      </w:r>
+      <w:r>
+        <w:t xml:space="preserve"> 3 energy for playing gems. Gems can cost 1, 2, 3</w:t>
+      </w:r>
+      <w:r>
+        <w:t xml:space="preserve">, 4, 5 </w:t>
+      </w:r>
+      <w:r>
+        <w:t>or X energy.</w:t>
+      </w:r>
+      <w:r>
+        <w:t xml:space="preserve"> Energy is conserved between turns up to a maximum of </w:t>
+      </w:r>
+      <w:r>
+        <w:t>10</w:t>
+      </w:r>
+      <w:r>
+        <w:t xml:space="preserve"> energy</w:t>
+      </w:r>
+    </w:p>
+    <w:p/>
+    <w:p>
+      <w:r>
+        <w:t>Gems can have energy-cheat effects and draw effects.</w:t>
+      </w:r>
+    </w:p>
+    <w:p>
+      <w:r>
+        <w:t>When a gem is played, it will be put in the discard pile unless it’s single-use which then it will be put in the exile pile.</w:t>
+      </w:r>
+    </w:p>
+    <w:p>
+      <w:r>
+        <w:t>At the end of the player’s turn, all gems in hand are also put in the discard pile</w:t>
+      </w:r>
+      <w:r>
+        <w:t xml:space="preserve"> unless otherwise stated</w:t>
       </w:r>
       <w:r>
         <w:t>.</w:t>
@@ -168,60 +313,18 @@
     </w:p>
     <w:p>
       <w:r>
-        <w:t>At the start of combat, each gem will shuffle 3 copies of itself into the draw pile. Each turn the player will draw 4 gems and has</w:t>
-      </w:r>
-      <w:r>
-        <w:t xml:space="preserve"> gains</w:t>
-      </w:r>
-      <w:r>
-        <w:t xml:space="preserve"> 3 energy for playing gems. Gems can cost 1, 2, 3</w:t>
-      </w:r>
-      <w:r>
-        <w:t xml:space="preserve">, 4, 5, 6 </w:t>
-      </w:r>
-      <w:r>
-        <w:t>or X energy.</w:t>
-      </w:r>
-      <w:r>
-        <w:t xml:space="preserve"> Energy is conserved between turns up to a maximum of 6 energy</w:t>
+        <w:lastRenderedPageBreak/>
+        <w:t>When the draw pile is empty, the discard pile is shuffled into the draw pile.</w:t>
+      </w:r>
+    </w:p>
+    <w:p>
+      <w:r>
+        <w:t>When the player’s turn is over, the enemies will take their turn.</w:t>
       </w:r>
     </w:p>
     <w:p/>
     <w:p>
       <w:r>
-        <w:t>Gems can have energy-cheat effects and draw effects.</w:t>
-      </w:r>
-    </w:p>
-    <w:p>
-      <w:r>
-        <w:t>When a gem is played, it will be put in the discard pile unless it’s single-use which then it will be put in the exile pile.</w:t>
-      </w:r>
-    </w:p>
-    <w:p>
-      <w:r>
-        <w:t>At the end of the player’s turn, all gems in hand are also put in the discard pile</w:t>
-      </w:r>
-      <w:r>
-        <w:t xml:space="preserve"> unless otherwise stated</w:t>
-      </w:r>
-      <w:r>
-        <w:t>.</w:t>
-      </w:r>
-    </w:p>
-    <w:p>
-      <w:r>
-        <w:t>When the draw pile is empty, the discard pile is shuffled into the draw pile.</w:t>
-      </w:r>
-    </w:p>
-    <w:p>
-      <w:r>
-        <w:t>When the player’s turn is over, the enemies will take their turn.</w:t>
-      </w:r>
-    </w:p>
-    <w:p/>
-    <w:p>
-      <w:r>
-        <w:lastRenderedPageBreak/>
         <w:t>There will be mini-bosses and bosses with unique and challenging effects that would be too powerful on basic encounters.</w:t>
       </w:r>
     </w:p>
@@ -239,12 +342,10 @@
         <w:jc w:val="center"/>
       </w:pPr>
       <w:r>
-        <w:t>Items</w:t>
-      </w:r>
-      <w:r>
-        <w:t>:</w:t>
-      </w:r>
-    </w:p>
+        <w:t>Items:</w:t>
+      </w:r>
+    </w:p>
+    <w:p/>
     <w:p>
       <w:r>
         <w:t>Items will be rare rewards for defeating mini-bosses and bosses or found rarely around the caverns.</w:t>
@@ -354,12 +455,10 @@
         <w:jc w:val="center"/>
       </w:pPr>
       <w:r>
-        <w:t>Out of Combat</w:t>
-      </w:r>
-      <w:r>
-        <w:t>:</w:t>
-      </w:r>
-    </w:p>
+        <w:t>Out of Combat:</w:t>
+      </w:r>
+    </w:p>
+    <w:p/>
     <w:p>
       <w:r>
         <w:rPr>
@@ -383,7 +482,7 @@
                 <wp:cNvGraphicFramePr/>
                 <a:graphic xmlns:a="http://schemas.openxmlformats.org/drawingml/2006/main">
                   <a:graphicData uri="http://schemas.microsoft.com/office/word/2010/wordprocessingInk">
-                    <w14:contentPart bwMode="auto" r:id="rId4">
+                    <w14:contentPart bwMode="auto" r:id="rId5">
                       <w14:nvContentPartPr>
                         <w14:cNvContentPartPr/>
                       </w14:nvContentPartPr>
@@ -419,7 +518,7 @@
                 <o:lock v:ext="edit" aspectratio="t"/>
               </v:shapetype>
               <v:shape id="Ink 7" o:spid="_x0000_s1026" type="#_x0000_t75" style="position:absolute;margin-left:178.55pt;margin-top:14.3pt;width:1.45pt;height:1.45pt;z-index:251665408;visibility:visible;mso-wrap-style:square;mso-wrap-distance-left:9pt;mso-wrap-distance-top:0;mso-wrap-distance-right:9pt;mso-wrap-distance-bottom:0;mso-position-horizontal:absolute;mso-position-horizontal-relative:text;mso-position-vertical:absolute;mso-position-vertical-relative:text" o:gfxdata="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">
-                <v:imagedata r:id="rId5" o:title=""/>
+                <v:imagedata r:id="rId6" o:title=""/>
               </v:shape>
             </w:pict>
           </mc:Fallback>
@@ -452,7 +551,7 @@
                 <wp:cNvGraphicFramePr/>
                 <a:graphic xmlns:a="http://schemas.openxmlformats.org/drawingml/2006/main">
                   <a:graphicData uri="http://schemas.microsoft.com/office/word/2010/wordprocessingInk">
-                    <w14:contentPart bwMode="auto" r:id="rId6">
+                    <w14:contentPart bwMode="auto" r:id="rId7">
                       <w14:nvContentPartPr>
                         <w14:cNvContentPartPr/>
                       </w14:nvContentPartPr>
@@ -469,7 +568,7 @@
           <mc:Fallback>
             <w:pict>
               <v:shape w14:anchorId="3279BCF5" id="Ink 1" o:spid="_x0000_s1026" type="#_x0000_t75" style="position:absolute;margin-left:-.7pt;margin-top:29.25pt;width:38.55pt;height:19pt;z-index:251659264;visibility:visible;mso-wrap-style:square;mso-wrap-distance-left:9pt;mso-wrap-distance-top:0;mso-wrap-distance-right:9pt;mso-wrap-distance-bottom:0;mso-position-horizontal:absolute;mso-position-horizontal-relative:text;mso-position-vertical:absolute;mso-position-vertical-relative:text" o:gfxdata="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">
-                <v:imagedata r:id="rId7" o:title=""/>
+                <v:imagedata r:id="rId8" o:title=""/>
               </v:shape>
             </w:pict>
           </mc:Fallback>
@@ -513,7 +612,7 @@
                 <wp:cNvGraphicFramePr/>
                 <a:graphic xmlns:a="http://schemas.openxmlformats.org/drawingml/2006/main">
                   <a:graphicData uri="http://schemas.microsoft.com/office/word/2010/wordprocessingInk">
-                    <w14:contentPart bwMode="auto" r:id="rId8">
+                    <w14:contentPart bwMode="auto" r:id="rId9">
                       <w14:nvContentPartPr>
                         <w14:cNvContentPartPr/>
                       </w14:nvContentPartPr>
@@ -530,7 +629,7 @@
           <mc:Fallback>
             <w:pict>
               <v:shape w14:anchorId="74DA18C2" id="Ink 17" o:spid="_x0000_s1026" type="#_x0000_t75" style="position:absolute;margin-left:.75pt;margin-top:-14.15pt;width:149.05pt;height:65.65pt;z-index:251675648;visibility:visible;mso-wrap-style:square;mso-wrap-distance-left:9pt;mso-wrap-distance-top:0;mso-wrap-distance-right:9pt;mso-wrap-distance-bottom:0;mso-position-horizontal:absolute;mso-position-horizontal-relative:text;mso-position-vertical:absolute;mso-position-vertical-relative:text" o:gfxdata="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">
-                <v:imagedata r:id="rId9" o:title=""/>
+                <v:imagedata r:id="rId10" o:title=""/>
               </v:shape>
             </w:pict>
           </mc:Fallback>
@@ -567,6 +666,7 @@
     </w:p>
     <w:p>
       <w:r>
+        <w:lastRenderedPageBreak/>
         <w:t>Or:</w:t>
       </w:r>
     </w:p>
@@ -583,40 +683,376 @@
     <w:p/>
     <w:p>
       <w:r>
+        <w:t xml:space="preserve">When an enemy moves to the same space as the player, combat triggers. If any other enemies are within range when this happens. They will be called to join combat. Enemies could be in groups already </w:t>
+      </w:r>
+      <w:proofErr w:type="gramStart"/>
+      <w:r>
+        <w:t>e.g.</w:t>
+      </w:r>
+      <w:proofErr w:type="gramEnd"/>
+      <w:r>
+        <w:t xml:space="preserve"> a swarm of rats</w:t>
+      </w:r>
+      <w:r>
+        <w:t xml:space="preserve"> which will take up one grid space and move together</w:t>
+      </w:r>
+      <w:r>
+        <w:t>. (TBD)</w:t>
+      </w:r>
+    </w:p>
+    <w:p>
+      <w:r>
+        <w:t xml:space="preserve">If there </w:t>
+      </w:r>
+      <w:r>
+        <w:t>are</w:t>
+      </w:r>
+      <w:r>
+        <w:t xml:space="preserve"> more than 3 total enemies, they will be queued and will join combat when there is space.</w:t>
+      </w:r>
+    </w:p>
+    <w:p>
+      <w:r>
+        <w:t>This gives some strategy when using the gems out of combat in order to try and pick off enemies instead of just running in.</w:t>
+      </w:r>
+    </w:p>
+    <w:p/>
+    <w:p>
+      <w:pPr>
+        <w:pStyle w:val="Heading1"/>
+        <w:pBdr>
+          <w:bottom w:val="single" w:sz="4" w:space="0" w:color="4472C4" w:themeColor="accent1"/>
+        </w:pBdr>
+        <w:jc w:val="center"/>
+      </w:pPr>
+      <w:r>
+        <w:t>Stations</w:t>
+      </w:r>
+      <w:r>
+        <w:t>:</w:t>
+      </w:r>
+    </w:p>
+    <w:p/>
+    <w:p>
+      <w:r>
+        <w:t>Across the out of combat terrain there will be stations which the player can interact with.</w:t>
+      </w:r>
+    </w:p>
+    <w:p>
+      <w:r>
+        <w:t xml:space="preserve">This could be: </w:t>
+      </w:r>
+    </w:p>
+    <w:p>
+      <w:pPr>
+        <w:pStyle w:val="ListParagraph"/>
+        <w:numPr>
+          <w:ilvl w:val="0"/>
+          <w:numId w:val="1"/>
+        </w:numPr>
+      </w:pPr>
+      <w:r>
+        <w:t>recycling a gem into one of the same rarity</w:t>
+      </w:r>
+    </w:p>
+    <w:p>
+      <w:pPr>
+        <w:pStyle w:val="ListParagraph"/>
+        <w:numPr>
+          <w:ilvl w:val="0"/>
+          <w:numId w:val="1"/>
+        </w:numPr>
+      </w:pPr>
+      <w:r>
+        <w:t>restoring health</w:t>
+      </w:r>
+    </w:p>
+    <w:p>
+      <w:pPr>
+        <w:pStyle w:val="ListParagraph"/>
+        <w:numPr>
+          <w:ilvl w:val="0"/>
+          <w:numId w:val="1"/>
+        </w:numPr>
+      </w:pPr>
+      <w:r>
+        <w:t>levelling up gems</w:t>
+      </w:r>
+    </w:p>
+    <w:p>
+      <w:pPr>
+        <w:pStyle w:val="ListParagraph"/>
+        <w:numPr>
+          <w:ilvl w:val="0"/>
+          <w:numId w:val="1"/>
+        </w:numPr>
+      </w:pPr>
+      <w:r>
+        <w:t>combining gems in different ways</w:t>
+      </w:r>
+    </w:p>
+    <w:p>
+      <w:pPr>
+        <w:pStyle w:val="ListParagraph"/>
+        <w:numPr>
+          <w:ilvl w:val="1"/>
+          <w:numId w:val="1"/>
+        </w:numPr>
+      </w:pPr>
+      <w:r>
+        <w:t>Gem fusion -&gt; Combine two gems into one that combines both their effects</w:t>
+      </w:r>
+    </w:p>
+    <w:p>
+      <w:pPr>
+        <w:pStyle w:val="ListParagraph"/>
+        <w:numPr>
+          <w:ilvl w:val="1"/>
+          <w:numId w:val="1"/>
+        </w:numPr>
+      </w:pPr>
+      <w:r>
+        <w:t xml:space="preserve">Gem tinting -&gt; Combine two gems to give a gem an additional </w:t>
+      </w:r>
+      <w:r>
+        <w:t>colour family</w:t>
+      </w:r>
+    </w:p>
+    <w:p>
+      <w:pPr>
+        <w:ind w:left="2160"/>
+      </w:pPr>
+      <w:r>
+        <w:t>-</w:t>
+      </w:r>
+      <w:r>
+        <w:t xml:space="preserve">This would give more synergy options </w:t>
+      </w:r>
+      <w:r>
+        <w:t>with items or other gems</w:t>
+      </w:r>
+    </w:p>
+    <w:p>
+      <w:pPr>
+        <w:pStyle w:val="ListParagraph"/>
+        <w:numPr>
+          <w:ilvl w:val="0"/>
+          <w:numId w:val="1"/>
+        </w:numPr>
+      </w:pPr>
+      <w:r>
+        <w:t>Obtaining a gem from a choice</w:t>
+      </w:r>
+    </w:p>
+    <w:p/>
+    <w:p>
+      <w:pPr>
+        <w:pStyle w:val="Heading1"/>
+        <w:pBdr>
+          <w:bottom w:val="single" w:sz="4" w:space="0" w:color="4472C4" w:themeColor="accent1"/>
+        </w:pBdr>
+        <w:jc w:val="center"/>
+      </w:pPr>
+      <w:r>
+        <w:t>Out of Combat World</w:t>
+      </w:r>
+      <w:r>
+        <w:t>:</w:t>
+      </w:r>
+    </w:p>
+    <w:p/>
+    <w:p>
+      <w:r>
+        <w:t xml:space="preserve">The place the player starts the game in will be a constant area separate from </w:t>
+      </w:r>
+      <w:r>
+        <w:t>cavern</w:t>
+      </w:r>
+      <w:r>
+        <w:t xml:space="preserve"> runs.</w:t>
+      </w:r>
+    </w:p>
+    <w:p>
+      <w:r>
+        <w:t>There will be places to spend the permanent currency and ways to upgrade your character with this currency.</w:t>
+      </w:r>
+    </w:p>
+    <w:p>
+      <w:r>
+        <w:t>Examples of an upgrade would be:</w:t>
+      </w:r>
+    </w:p>
+    <w:p>
+      <w:pPr>
+        <w:pStyle w:val="ListParagraph"/>
+        <w:numPr>
+          <w:ilvl w:val="0"/>
+          <w:numId w:val="1"/>
+        </w:numPr>
+      </w:pPr>
+      <w:r>
+        <w:t>You start the game with +10 maximum health</w:t>
+      </w:r>
+    </w:p>
+    <w:p>
+      <w:pPr>
+        <w:pStyle w:val="ListParagraph"/>
+        <w:numPr>
+          <w:ilvl w:val="0"/>
+          <w:numId w:val="1"/>
+        </w:numPr>
+      </w:pPr>
+      <w:r>
+        <w:t>You start the game with 3 common gems instead of 2</w:t>
+      </w:r>
+    </w:p>
+    <w:p>
+      <w:pPr>
+        <w:pStyle w:val="ListParagraph"/>
+        <w:numPr>
+          <w:ilvl w:val="0"/>
+          <w:numId w:val="1"/>
+        </w:numPr>
+      </w:pPr>
+      <w:r>
+        <w:t>Your rare gems shuffle an extra copy into your draw pile</w:t>
+      </w:r>
+    </w:p>
+    <w:p>
+      <w:pPr>
+        <w:pStyle w:val="ListParagraph"/>
+        <w:numPr>
+          <w:ilvl w:val="0"/>
+          <w:numId w:val="1"/>
+        </w:numPr>
+      </w:pPr>
+      <w:r>
+        <w:t>Choose from one more option when discovering a gem</w:t>
+      </w:r>
+    </w:p>
+    <w:p/>
+    <w:p>
+      <w:r>
         <w:lastRenderedPageBreak/>
-        <w:t xml:space="preserve">When an enemy moves to the same space as the player, combat triggers. If any other enemies are within range when this happens. They will be called to join combat. Enemies could be in groups already </w:t>
-      </w:r>
-      <w:proofErr w:type="gramStart"/>
-      <w:r>
-        <w:t>e.g.</w:t>
-      </w:r>
-      <w:proofErr w:type="gramEnd"/>
-      <w:r>
-        <w:t xml:space="preserve"> a swarm of rats</w:t>
-      </w:r>
-      <w:r>
-        <w:t xml:space="preserve"> which will take up one grid space and move together</w:t>
-      </w:r>
-      <w:r>
-        <w:t>. (TBD)</w:t>
-      </w:r>
-    </w:p>
-    <w:p>
-      <w:r>
-        <w:t xml:space="preserve">If there </w:t>
-      </w:r>
-      <w:r>
-        <w:t>are</w:t>
-      </w:r>
-      <w:r>
-        <w:t xml:space="preserve"> more than 3 total enemies, they will be queued and will join combat when there is space.</w:t>
-      </w:r>
-    </w:p>
-    <w:p>
-      <w:r>
-        <w:t>This gives some strategy when using the gems out of combat in order to try and pick off enemies instead of just running in.</w:t>
-      </w:r>
-    </w:p>
+        <w:t xml:space="preserve">The </w:t>
+      </w:r>
+      <w:r>
+        <w:t>dungeon</w:t>
+      </w:r>
+      <w:r>
+        <w:t xml:space="preserve"> will be a series of small, randomly generated from set restraints rooms with enemies, stations and secrets in them. After defeating all the enemies in the room, the doorways to the next room will open, the doorway will show an indication of what type of room the player is about to enter, what difficulty and what reward the player will get upon room completion.</w:t>
+      </w:r>
+    </w:p>
+    <w:p>
+      <w:r>
+        <w:t>These rewards could be:</w:t>
+      </w:r>
+    </w:p>
+    <w:p>
+      <w:pPr>
+        <w:pStyle w:val="ListParagraph"/>
+        <w:numPr>
+          <w:ilvl w:val="0"/>
+          <w:numId w:val="1"/>
+        </w:numPr>
+      </w:pPr>
+      <w:r>
+        <w:t>Currency:</w:t>
+      </w:r>
+    </w:p>
+    <w:p>
+      <w:pPr>
+        <w:pStyle w:val="ListParagraph"/>
+        <w:numPr>
+          <w:ilvl w:val="1"/>
+          <w:numId w:val="1"/>
+        </w:numPr>
+      </w:pPr>
+      <w:r>
+        <w:t>Currency unique to that run</w:t>
+      </w:r>
+    </w:p>
+    <w:p>
+      <w:pPr>
+        <w:pStyle w:val="ListParagraph"/>
+        <w:numPr>
+          <w:ilvl w:val="1"/>
+          <w:numId w:val="1"/>
+        </w:numPr>
+      </w:pPr>
+      <w:r>
+        <w:t>Currency to be spent in the out-of-run worl</w:t>
+      </w:r>
+      <w:r>
+        <w:t>d</w:t>
+      </w:r>
+    </w:p>
+    <w:p>
+      <w:pPr>
+        <w:pStyle w:val="ListParagraph"/>
+        <w:numPr>
+          <w:ilvl w:val="0"/>
+          <w:numId w:val="1"/>
+        </w:numPr>
+      </w:pPr>
+      <w:r>
+        <w:t>A gem of a specified colour family</w:t>
+      </w:r>
+    </w:p>
+    <w:p>
+      <w:pPr>
+        <w:pStyle w:val="ListParagraph"/>
+        <w:numPr>
+          <w:ilvl w:val="0"/>
+          <w:numId w:val="1"/>
+        </w:numPr>
+      </w:pPr>
+      <w:r>
+        <w:t>Health upgrades</w:t>
+      </w:r>
+    </w:p>
+    <w:p>
+      <w:pPr>
+        <w:pStyle w:val="ListParagraph"/>
+        <w:numPr>
+          <w:ilvl w:val="0"/>
+          <w:numId w:val="1"/>
+        </w:numPr>
+      </w:pPr>
+      <w:r>
+        <w:t>Healing</w:t>
+      </w:r>
+    </w:p>
+    <w:p>
+      <w:r>
+        <w:t>The room types could be:</w:t>
+      </w:r>
+    </w:p>
+    <w:p>
+      <w:pPr>
+        <w:pStyle w:val="ListParagraph"/>
+        <w:numPr>
+          <w:ilvl w:val="0"/>
+          <w:numId w:val="2"/>
+        </w:numPr>
+      </w:pPr>
+      <w:r>
+        <w:t>Default Encounter</w:t>
+      </w:r>
+    </w:p>
+    <w:p>
+      <w:pPr>
+        <w:pStyle w:val="ListParagraph"/>
+        <w:numPr>
+          <w:ilvl w:val="0"/>
+          <w:numId w:val="2"/>
+        </w:numPr>
+      </w:pPr>
+      <w:r>
+        <w:t>Shop</w:t>
+      </w:r>
+    </w:p>
+    <w:p/>
     <w:sectPr>
       <w:pgSz w:w="11906" w:h="16838"/>
       <w:pgMar w:top="1440" w:right="1440" w:bottom="1440" w:left="1440" w:header="708" w:footer="708" w:gutter="0"/>
@@ -625,6 +1061,243 @@
     </w:sectPr>
   </w:body>
 </w:document>
+</file>
+
+<file path=word/numbering.xml><?xml version="1.0" encoding="utf-8"?>
+<w:numbering xmlns:wpc="http://schemas.microsoft.com/office/word/2010/wordprocessingCanvas" xmlns:cx="http://schemas.microsoft.com/office/drawing/2014/chartex" xmlns:cx1="http://schemas.microsoft.com/office/drawing/2015/9/8/chartex" xmlns:cx2="http://schemas.microsoft.com/office/drawing/2015/10/21/chartex" xmlns:cx3="http://schemas.microsoft.com/office/drawing/2016/5/9/chartex" xmlns:cx4="http://schemas.microsoft.com/office/drawing/2016/5/10/chartex" xmlns:cx5="http://schemas.microsoft.com/office/drawing/2016/5/11/chartex" xmlns:cx6="http://schemas.microsoft.com/office/drawing/2016/5/12/chartex" xmlns:cx7="http://schemas.microsoft.com/office/drawing/2016/5/13/chartex" xmlns:cx8="http://schemas.microsoft.com/office/drawing/2016/5/14/chartex" xmlns:mc="http://schemas.openxmlformats.org/markup-compatibility/2006" xmlns:aink="http://schemas.microsoft.com/office/drawing/2016/ink" xmlns:am3d="http://schemas.microsoft.com/office/drawing/2017/model3d" xmlns:o="urn:schemas-microsoft-com:office:office" xmlns:oel="http://schemas.microsoft.com/office/2019/extlst" xmlns:r="http://schemas.openxmlformats.org/officeDocument/2006/relationships" xmlns:m="http://schemas.openxmlformats.org/officeDocument/2006/math" xmlns:v="urn:schemas-microsoft-com:vml" xmlns:wp14="http://schemas.microsoft.com/office/word/2010/wordprocessingDrawing" xmlns:wp="http://schemas.openxmlformats.org/drawingml/2006/wordprocessingDrawing" xmlns:w10="urn:schemas-microsoft-com:office:word" xmlns:w="http://schemas.openxmlformats.org/wordprocessingml/2006/main" xmlns:w14="http://schemas.microsoft.com/office/word/2010/wordml" xmlns:w15="http://schemas.microsoft.com/office/word/2012/wordml" xmlns:w16cex="http://schemas.microsoft.com/office/word/2018/wordml/cex" xmlns:w16cid="http://schemas.microsoft.com/office/word/2016/wordml/cid" xmlns:w16="http://schemas.microsoft.com/office/word/2018/wordml" xmlns:w16sdtdh="http://schemas.microsoft.com/office/word/2020/wordml/sdtdatahash" xmlns:w16se="http://schemas.microsoft.com/office/word/2015/wordml/symex" xmlns:wpg="http://schemas.microsoft.com/office/word/2010/wordprocessingGroup" xmlns:wpi="http://schemas.microsoft.com/office/word/2010/wordprocessingInk" xmlns:wne="http://schemas.microsoft.com/office/word/2006/wordml" xmlns:wps="http://schemas.microsoft.com/office/word/2010/wordprocessingShape" mc:Ignorable="w14 w15 w16se w16cid w16 w16cex w16sdtdh wp14">
+  <w:abstractNum w:abstractNumId="0" w15:restartNumberingAfterBreak="0">
+    <w:nsid w:val="6CEB2F77"/>
+    <w:multiLevelType w:val="hybridMultilevel"/>
+    <w:tmpl w:val="5F56D970"/>
+    <w:lvl w:ilvl="0" w:tplc="08090001">
+      <w:start w:val="1"/>
+      <w:numFmt w:val="bullet"/>
+      <w:lvlText w:val=""/>
+      <w:lvlJc w:val="left"/>
+      <w:pPr>
+        <w:ind w:left="720" w:hanging="360"/>
+      </w:pPr>
+      <w:rPr>
+        <w:rFonts w:ascii="Symbol" w:hAnsi="Symbol" w:hint="default"/>
+      </w:rPr>
+    </w:lvl>
+    <w:lvl w:ilvl="1" w:tplc="08090003" w:tentative="1">
+      <w:start w:val="1"/>
+      <w:numFmt w:val="bullet"/>
+      <w:lvlText w:val="o"/>
+      <w:lvlJc w:val="left"/>
+      <w:pPr>
+        <w:ind w:left="1440" w:hanging="360"/>
+      </w:pPr>
+      <w:rPr>
+        <w:rFonts w:ascii="Courier New" w:hAnsi="Courier New" w:cs="Courier New" w:hint="default"/>
+      </w:rPr>
+    </w:lvl>
+    <w:lvl w:ilvl="2" w:tplc="08090005" w:tentative="1">
+      <w:start w:val="1"/>
+      <w:numFmt w:val="bullet"/>
+      <w:lvlText w:val=""/>
+      <w:lvlJc w:val="left"/>
+      <w:pPr>
+        <w:ind w:left="2160" w:hanging="360"/>
+      </w:pPr>
+      <w:rPr>
+        <w:rFonts w:ascii="Wingdings" w:hAnsi="Wingdings" w:hint="default"/>
+      </w:rPr>
+    </w:lvl>
+    <w:lvl w:ilvl="3" w:tplc="08090001" w:tentative="1">
+      <w:start w:val="1"/>
+      <w:numFmt w:val="bullet"/>
+      <w:lvlText w:val=""/>
+      <w:lvlJc w:val="left"/>
+      <w:pPr>
+        <w:ind w:left="2880" w:hanging="360"/>
+      </w:pPr>
+      <w:rPr>
+        <w:rFonts w:ascii="Symbol" w:hAnsi="Symbol" w:hint="default"/>
+      </w:rPr>
+    </w:lvl>
+    <w:lvl w:ilvl="4" w:tplc="08090003" w:tentative="1">
+      <w:start w:val="1"/>
+      <w:numFmt w:val="bullet"/>
+      <w:lvlText w:val="o"/>
+      <w:lvlJc w:val="left"/>
+      <w:pPr>
+        <w:ind w:left="3600" w:hanging="360"/>
+      </w:pPr>
+      <w:rPr>
+        <w:rFonts w:ascii="Courier New" w:hAnsi="Courier New" w:cs="Courier New" w:hint="default"/>
+      </w:rPr>
+    </w:lvl>
+    <w:lvl w:ilvl="5" w:tplc="08090005" w:tentative="1">
+      <w:start w:val="1"/>
+      <w:numFmt w:val="bullet"/>
+      <w:lvlText w:val=""/>
+      <w:lvlJc w:val="left"/>
+      <w:pPr>
+        <w:ind w:left="4320" w:hanging="360"/>
+      </w:pPr>
+      <w:rPr>
+        <w:rFonts w:ascii="Wingdings" w:hAnsi="Wingdings" w:hint="default"/>
+      </w:rPr>
+    </w:lvl>
+    <w:lvl w:ilvl="6" w:tplc="08090001" w:tentative="1">
+      <w:start w:val="1"/>
+      <w:numFmt w:val="bullet"/>
+      <w:lvlText w:val=""/>
+      <w:lvlJc w:val="left"/>
+      <w:pPr>
+        <w:ind w:left="5040" w:hanging="360"/>
+      </w:pPr>
+      <w:rPr>
+        <w:rFonts w:ascii="Symbol" w:hAnsi="Symbol" w:hint="default"/>
+      </w:rPr>
+    </w:lvl>
+    <w:lvl w:ilvl="7" w:tplc="08090003" w:tentative="1">
+      <w:start w:val="1"/>
+      <w:numFmt w:val="bullet"/>
+      <w:lvlText w:val="o"/>
+      <w:lvlJc w:val="left"/>
+      <w:pPr>
+        <w:ind w:left="5760" w:hanging="360"/>
+      </w:pPr>
+      <w:rPr>
+        <w:rFonts w:ascii="Courier New" w:hAnsi="Courier New" w:cs="Courier New" w:hint="default"/>
+      </w:rPr>
+    </w:lvl>
+    <w:lvl w:ilvl="8" w:tplc="08090005" w:tentative="1">
+      <w:start w:val="1"/>
+      <w:numFmt w:val="bullet"/>
+      <w:lvlText w:val=""/>
+      <w:lvlJc w:val="left"/>
+      <w:pPr>
+        <w:ind w:left="6480" w:hanging="360"/>
+      </w:pPr>
+      <w:rPr>
+        <w:rFonts w:ascii="Wingdings" w:hAnsi="Wingdings" w:hint="default"/>
+      </w:rPr>
+    </w:lvl>
+  </w:abstractNum>
+  <w:abstractNum w:abstractNumId="1" w15:restartNumberingAfterBreak="0">
+    <w:nsid w:val="70F23C79"/>
+    <w:multiLevelType w:val="hybridMultilevel"/>
+    <w:tmpl w:val="BC2A40D2"/>
+    <w:lvl w:ilvl="0" w:tplc="08090001">
+      <w:start w:val="1"/>
+      <w:numFmt w:val="bullet"/>
+      <w:lvlText w:val=""/>
+      <w:lvlJc w:val="left"/>
+      <w:pPr>
+        <w:ind w:left="720" w:hanging="360"/>
+      </w:pPr>
+      <w:rPr>
+        <w:rFonts w:ascii="Symbol" w:hAnsi="Symbol" w:hint="default"/>
+      </w:rPr>
+    </w:lvl>
+    <w:lvl w:ilvl="1" w:tplc="08090003">
+      <w:start w:val="1"/>
+      <w:numFmt w:val="bullet"/>
+      <w:lvlText w:val="o"/>
+      <w:lvlJc w:val="left"/>
+      <w:pPr>
+        <w:ind w:left="1440" w:hanging="360"/>
+      </w:pPr>
+      <w:rPr>
+        <w:rFonts w:ascii="Courier New" w:hAnsi="Courier New" w:cs="Courier New" w:hint="default"/>
+      </w:rPr>
+    </w:lvl>
+    <w:lvl w:ilvl="2" w:tplc="08090005" w:tentative="1">
+      <w:start w:val="1"/>
+      <w:numFmt w:val="bullet"/>
+      <w:lvlText w:val=""/>
+      <w:lvlJc w:val="left"/>
+      <w:pPr>
+        <w:ind w:left="2160" w:hanging="360"/>
+      </w:pPr>
+      <w:rPr>
+        <w:rFonts w:ascii="Wingdings" w:hAnsi="Wingdings" w:hint="default"/>
+      </w:rPr>
+    </w:lvl>
+    <w:lvl w:ilvl="3" w:tplc="08090001" w:tentative="1">
+      <w:start w:val="1"/>
+      <w:numFmt w:val="bullet"/>
+      <w:lvlText w:val=""/>
+      <w:lvlJc w:val="left"/>
+      <w:pPr>
+        <w:ind w:left="2880" w:hanging="360"/>
+      </w:pPr>
+      <w:rPr>
+        <w:rFonts w:ascii="Symbol" w:hAnsi="Symbol" w:hint="default"/>
+      </w:rPr>
+    </w:lvl>
+    <w:lvl w:ilvl="4" w:tplc="08090003" w:tentative="1">
+      <w:start w:val="1"/>
+      <w:numFmt w:val="bullet"/>
+      <w:lvlText w:val="o"/>
+      <w:lvlJc w:val="left"/>
+      <w:pPr>
+        <w:ind w:left="3600" w:hanging="360"/>
+      </w:pPr>
+      <w:rPr>
+        <w:rFonts w:ascii="Courier New" w:hAnsi="Courier New" w:cs="Courier New" w:hint="default"/>
+      </w:rPr>
+    </w:lvl>
+    <w:lvl w:ilvl="5" w:tplc="08090005" w:tentative="1">
+      <w:start w:val="1"/>
+      <w:numFmt w:val="bullet"/>
+      <w:lvlText w:val=""/>
+      <w:lvlJc w:val="left"/>
+      <w:pPr>
+        <w:ind w:left="4320" w:hanging="360"/>
+      </w:pPr>
+      <w:rPr>
+        <w:rFonts w:ascii="Wingdings" w:hAnsi="Wingdings" w:hint="default"/>
+      </w:rPr>
+    </w:lvl>
+    <w:lvl w:ilvl="6" w:tplc="08090001" w:tentative="1">
+      <w:start w:val="1"/>
+      <w:numFmt w:val="bullet"/>
+      <w:lvlText w:val=""/>
+      <w:lvlJc w:val="left"/>
+      <w:pPr>
+        <w:ind w:left="5040" w:hanging="360"/>
+      </w:pPr>
+      <w:rPr>
+        <w:rFonts w:ascii="Symbol" w:hAnsi="Symbol" w:hint="default"/>
+      </w:rPr>
+    </w:lvl>
+    <w:lvl w:ilvl="7" w:tplc="08090003" w:tentative="1">
+      <w:start w:val="1"/>
+      <w:numFmt w:val="bullet"/>
+      <w:lvlText w:val="o"/>
+      <w:lvlJc w:val="left"/>
+      <w:pPr>
+        <w:ind w:left="5760" w:hanging="360"/>
+      </w:pPr>
+      <w:rPr>
+        <w:rFonts w:ascii="Courier New" w:hAnsi="Courier New" w:cs="Courier New" w:hint="default"/>
+      </w:rPr>
+    </w:lvl>
+    <w:lvl w:ilvl="8" w:tplc="08090005" w:tentative="1">
+      <w:start w:val="1"/>
+      <w:numFmt w:val="bullet"/>
+      <w:lvlText w:val=""/>
+      <w:lvlJc w:val="left"/>
+      <w:pPr>
+        <w:ind w:left="6480" w:hanging="360"/>
+      </w:pPr>
+      <w:rPr>
+        <w:rFonts w:ascii="Wingdings" w:hAnsi="Wingdings" w:hint="default"/>
+      </w:rPr>
+    </w:lvl>
+  </w:abstractNum>
+  <w:num w:numId="1" w16cid:durableId="199822889">
+    <w:abstractNumId w:val="1"/>
+  </w:num>
+  <w:num w:numId="2" w16cid:durableId="1957519949">
+    <w:abstractNumId w:val="0"/>
+  </w:num>
+</w:numbering>
 </file>
 
 <file path=word/styles.xml><?xml version="1.0" encoding="utf-8"?>
@@ -1235,6 +1908,7 @@
   <w:style w:type="character" w:default="1" w:styleId="DefaultParagraphFont">
     <w:name w:val="Default Paragraph Font"/>
     <w:uiPriority w:val="1"/>
+    <w:semiHidden/>
     <w:unhideWhenUsed/>
   </w:style>
   <w:style w:type="table" w:default="1" w:styleId="TableNormal">
@@ -1633,6 +2307,17 @@
     <w:rsid w:val="007A5248"/>
     <w:pPr>
       <w:outlineLvl w:val="9"/>
+    </w:pPr>
+  </w:style>
+  <w:style w:type="paragraph" w:styleId="ListParagraph">
+    <w:name w:val="List Paragraph"/>
+    <w:basedOn w:val="Normal"/>
+    <w:uiPriority w:val="34"/>
+    <w:qFormat/>
+    <w:rsid w:val="00DF1122"/>
+    <w:pPr>
+      <w:ind w:left="720"/>
+      <w:contextualSpacing/>
     </w:pPr>
   </w:style>
 </w:styles>

</xml_diff>

<commit_message>
work on design doc
Signed-off-by: Jake <jakeedwards238@gmail.com>
</commit_message>
<xml_diff>
--- a/DesignDoc.docx
+++ b/DesignDoc.docx
@@ -54,15 +54,31 @@
         <w:jc w:val="center"/>
       </w:pPr>
       <w:r>
-        <w:t>Gems</w:t>
-      </w:r>
-      <w:r>
-        <w:t xml:space="preserve"> &amp; Combat</w:t>
+        <w:t>Overview</w:t>
       </w:r>
       <w:r>
         <w:t>:</w:t>
       </w:r>
     </w:p>
+    <w:p/>
+    <w:p>
+      <w:r>
+        <w:t>Crystal Caverns will be a turn-based rogue-lite RPG with a focus on crafting your own cards(gems) and upgrading them to create interesting synergistic effects and using these gems out of combat to traverse the environment and avoid large groups of enemies. The world will be built on a diamond shaped grid</w:t>
+      </w:r>
+    </w:p>
+    <w:p>
+      <w:pPr>
+        <w:pStyle w:val="Heading1"/>
+        <w:pBdr>
+          <w:bottom w:val="single" w:sz="4" w:space="0" w:color="4472C4" w:themeColor="accent1"/>
+        </w:pBdr>
+        <w:jc w:val="center"/>
+      </w:pPr>
+      <w:r>
+        <w:t>Gems &amp; Combat:</w:t>
+      </w:r>
+    </w:p>
+    <w:p/>
     <w:p/>
     <w:p>
       <w:r>
@@ -265,6 +281,7 @@
     </w:p>
     <w:p>
       <w:r>
+        <w:lastRenderedPageBreak/>
         <w:t>At the start of combat, each gem will shuffle 3 copies of itself into the draw pile. Each turn the player will draw 4 gems and has</w:t>
       </w:r>
       <w:r>
@@ -313,7 +330,6 @@
     </w:p>
     <w:p>
       <w:r>
-        <w:lastRenderedPageBreak/>
         <w:t>When the draw pile is empty, the discard pile is shuffled into the draw pile.</w:t>
       </w:r>
     </w:p>
@@ -434,15 +450,7 @@
         <w:t xml:space="preserve"> </w:t>
       </w:r>
       <w:r>
-        <w:t xml:space="preserve">The player can have as many items as they find equipped. The player cannot unequip items but can sell them (TBD) or re-roll them to one of the same </w:t>
-      </w:r>
-      <w:proofErr w:type="gramStart"/>
-      <w:r>
-        <w:t>rarity</w:t>
-      </w:r>
-      <w:proofErr w:type="gramEnd"/>
-      <w:r>
-        <w:t xml:space="preserve"> at specific stations</w:t>
+        <w:t>The player can have as many items as they find equipped. The player cannot unequip items but can sell them (TBD) or re-roll them to one of the same rarity at specific stations</w:t>
       </w:r>
     </w:p>
     <w:p/>
@@ -640,6 +648,7 @@
     <w:p/>
     <w:p>
       <w:r>
+        <w:lastRenderedPageBreak/>
         <w:t>Every time the player moves across a square, enemies on the floor also move. If they have detected the player, they move towards the player, otherwise they move to a random adjacent diamond (TBD)</w:t>
       </w:r>
     </w:p>
@@ -666,7 +675,6 @@
     </w:p>
     <w:p>
       <w:r>
-        <w:lastRenderedPageBreak/>
         <w:t>Or:</w:t>
       </w:r>
     </w:p>
@@ -685,11 +693,9 @@
       <w:r>
         <w:t xml:space="preserve">When an enemy moves to the same space as the player, combat triggers. If any other enemies are within range when this happens. They will be called to join combat. Enemies could be in groups already </w:t>
       </w:r>
-      <w:proofErr w:type="gramStart"/>
       <w:r>
         <w:t>e.g.</w:t>
       </w:r>
-      <w:proofErr w:type="gramEnd"/>
       <w:r>
         <w:t xml:space="preserve"> a swarm of rats</w:t>
       </w:r>
@@ -726,10 +732,7 @@
         <w:jc w:val="center"/>
       </w:pPr>
       <w:r>
-        <w:t>Stations</w:t>
-      </w:r>
-      <w:r>
-        <w:t>:</w:t>
+        <w:t>Stations:</w:t>
       </w:r>
     </w:p>
     <w:p/>
@@ -820,6 +823,18 @@
     </w:p>
     <w:p>
       <w:pPr>
+        <w:pStyle w:val="ListParagraph"/>
+        <w:numPr>
+          <w:ilvl w:val="1"/>
+          <w:numId w:val="1"/>
+        </w:numPr>
+      </w:pPr>
+      <w:r>
+        <w:t>Gem recrystallization -&gt; Combine two gems to keep one’s combat text and one’s out of combat text</w:t>
+      </w:r>
+    </w:p>
+    <w:p>
+      <w:pPr>
         <w:ind w:left="2160"/>
       </w:pPr>
       <w:r>
@@ -854,10 +869,7 @@
         <w:jc w:val="center"/>
       </w:pPr>
       <w:r>
-        <w:t>Out of Combat World</w:t>
-      </w:r>
-      <w:r>
-        <w:t>:</w:t>
+        <w:t>Out of Combat World:</w:t>
       </w:r>
     </w:p>
     <w:p/>
@@ -874,6 +886,7 @@
     </w:p>
     <w:p>
       <w:r>
+        <w:lastRenderedPageBreak/>
         <w:t>There will be places to spend the permanent currency and ways to upgrade your character with this currency.</w:t>
       </w:r>
     </w:p>
@@ -933,7 +946,6 @@
     <w:p/>
     <w:p>
       <w:r>
-        <w:lastRenderedPageBreak/>
         <w:t xml:space="preserve">The </w:t>
       </w:r>
       <w:r>
@@ -1050,6 +1062,72 @@
       </w:pPr>
       <w:r>
         <w:t>Shop</w:t>
+      </w:r>
+    </w:p>
+    <w:p>
+      <w:pPr>
+        <w:pStyle w:val="ListParagraph"/>
+      </w:pPr>
+    </w:p>
+    <w:p>
+      <w:pPr>
+        <w:pStyle w:val="Heading1"/>
+        <w:pBdr>
+          <w:bottom w:val="single" w:sz="4" w:space="0" w:color="4472C4" w:themeColor="accent1"/>
+        </w:pBdr>
+        <w:jc w:val="center"/>
+      </w:pPr>
+      <w:r>
+        <w:t>UI</w:t>
+      </w:r>
+      <w:r>
+        <w:t>:</w:t>
+      </w:r>
+    </w:p>
+    <w:p>
+      <w:r>
+        <w:t xml:space="preserve"> </w:t>
+      </w:r>
+    </w:p>
+    <w:p>
+      <w:r>
+        <w:t>The UI will be dark and similar to Hades’ UI.</w:t>
+      </w:r>
+    </w:p>
+    <w:p>
+      <w:r>
+        <w:t>Whenever something mentions a</w:t>
+      </w:r>
+      <w:r>
+        <w:t xml:space="preserve"> status</w:t>
+      </w:r>
+      <w:r>
+        <w:t xml:space="preserve"> effect such as Regeneration, when hovering over the item</w:t>
+      </w:r>
+      <w:r>
+        <w:t xml:space="preserve"> or card</w:t>
+      </w:r>
+      <w:r>
+        <w:t xml:space="preserve"> that mentions it</w:t>
+      </w:r>
+      <w:r>
+        <w:t xml:space="preserve"> or the player or enemy that is afflicted</w:t>
+      </w:r>
+      <w:r>
+        <w:t>, a window explaining that effect will open to the right of the window. Similar to Hearthstone explaining keywords</w:t>
+      </w:r>
+      <w:r>
+        <w:t>.</w:t>
+      </w:r>
+    </w:p>
+    <w:p>
+      <w:r>
+        <w:t>There will be icons for each status effect.</w:t>
+      </w:r>
+    </w:p>
+    <w:p>
+      <w:r>
+        <w:t>The inventory to manage the gems you have equipped will function similar to Minecraft. Being able to bind gems to your mouse and click to swap or place them in your deck, this also means you can organize gems to your likin</w:t>
       </w:r>
     </w:p>
     <w:p/>

</xml_diff>

<commit_message>
began gem combinations spreadsheet with basic gem family ideas
Signed-off-by: Jake <jakeedwards238@gmail.com>
</commit_message>
<xml_diff>
--- a/DesignDoc.docx
+++ b/DesignDoc.docx
@@ -1,6 +1,6 @@
 
 <file path=word/document.xml><?xml version="1.0" encoding="utf-8"?>
-<w:document xmlns:wpc="http://schemas.microsoft.com/office/word/2010/wordprocessingCanvas" xmlns:cx="http://schemas.microsoft.com/office/drawing/2014/chartex" xmlns:cx1="http://schemas.microsoft.com/office/drawing/2015/9/8/chartex" xmlns:cx2="http://schemas.microsoft.com/office/drawing/2015/10/21/chartex" xmlns:cx3="http://schemas.microsoft.com/office/drawing/2016/5/9/chartex" xmlns:cx4="http://schemas.microsoft.com/office/drawing/2016/5/10/chartex" xmlns:cx5="http://schemas.microsoft.com/office/drawing/2016/5/11/chartex" xmlns:cx6="http://schemas.microsoft.com/office/drawing/2016/5/12/chartex" xmlns:cx7="http://schemas.microsoft.com/office/drawing/2016/5/13/chartex" xmlns:cx8="http://schemas.microsoft.com/office/drawing/2016/5/14/chartex" xmlns:mc="http://schemas.openxmlformats.org/markup-compatibility/2006" xmlns:aink="http://schemas.microsoft.com/office/drawing/2016/ink" xmlns:am3d="http://schemas.microsoft.com/office/drawing/2017/model3d" xmlns:o="urn:schemas-microsoft-com:office:office" xmlns:r="http://schemas.openxmlformats.org/officeDocument/2006/relationships" xmlns:m="http://schemas.openxmlformats.org/officeDocument/2006/math" xmlns:v="urn:schemas-microsoft-com:vml" xmlns:wp14="http://schemas.microsoft.com/office/word/2010/wordprocessingDrawing" xmlns:wp="http://schemas.openxmlformats.org/drawingml/2006/wordprocessingDrawing" xmlns:w10="urn:schemas-microsoft-com:office:word" xmlns:w="http://schemas.openxmlformats.org/wordprocessingml/2006/main" xmlns:w14="http://schemas.microsoft.com/office/word/2010/wordml" xmlns:w15="http://schemas.microsoft.com/office/word/2012/wordml" xmlns:w16cex="http://schemas.microsoft.com/office/word/2018/wordml/cex" xmlns:w16cid="http://schemas.microsoft.com/office/word/2016/wordml/cid" xmlns:w16="http://schemas.microsoft.com/office/word/2018/wordml" xmlns:w16sdtdh="http://schemas.microsoft.com/office/word/2020/wordml/sdtdatahash" xmlns:w16se="http://schemas.microsoft.com/office/word/2015/wordml/symex" xmlns:wpg="http://schemas.microsoft.com/office/word/2010/wordprocessingGroup" xmlns:wpi="http://schemas.microsoft.com/office/word/2010/wordprocessingInk" xmlns:wne="http://schemas.microsoft.com/office/word/2006/wordml" xmlns:wps="http://schemas.microsoft.com/office/word/2010/wordprocessingShape" mc:Ignorable="w14 w15 w16se w16cid w16 w16cex w16sdtdh wp14">
+<w:document xmlns:wpc="http://schemas.microsoft.com/office/word/2010/wordprocessingCanvas" xmlns:cx="http://schemas.microsoft.com/office/drawing/2014/chartex" xmlns:cx1="http://schemas.microsoft.com/office/drawing/2015/9/8/chartex" xmlns:cx2="http://schemas.microsoft.com/office/drawing/2015/10/21/chartex" xmlns:cx3="http://schemas.microsoft.com/office/drawing/2016/5/9/chartex" xmlns:cx4="http://schemas.microsoft.com/office/drawing/2016/5/10/chartex" xmlns:cx5="http://schemas.microsoft.com/office/drawing/2016/5/11/chartex" xmlns:cx6="http://schemas.microsoft.com/office/drawing/2016/5/12/chartex" xmlns:cx7="http://schemas.microsoft.com/office/drawing/2016/5/13/chartex" xmlns:cx8="http://schemas.microsoft.com/office/drawing/2016/5/14/chartex" xmlns:mc="http://schemas.openxmlformats.org/markup-compatibility/2006" xmlns:aink="http://schemas.microsoft.com/office/drawing/2016/ink" xmlns:am3d="http://schemas.microsoft.com/office/drawing/2017/model3d" xmlns:o="urn:schemas-microsoft-com:office:office" xmlns:oel="http://schemas.microsoft.com/office/2019/extlst" xmlns:r="http://schemas.openxmlformats.org/officeDocument/2006/relationships" xmlns:m="http://schemas.openxmlformats.org/officeDocument/2006/math" xmlns:v="urn:schemas-microsoft-com:vml" xmlns:wp14="http://schemas.microsoft.com/office/word/2010/wordprocessingDrawing" xmlns:wp="http://schemas.openxmlformats.org/drawingml/2006/wordprocessingDrawing" xmlns:w10="urn:schemas-microsoft-com:office:word" xmlns:w="http://schemas.openxmlformats.org/wordprocessingml/2006/main" xmlns:w14="http://schemas.microsoft.com/office/word/2010/wordml" xmlns:w15="http://schemas.microsoft.com/office/word/2012/wordml" xmlns:w16cex="http://schemas.microsoft.com/office/word/2018/wordml/cex" xmlns:w16cid="http://schemas.microsoft.com/office/word/2016/wordml/cid" xmlns:w16="http://schemas.microsoft.com/office/word/2018/wordml" xmlns:w16sdtdh="http://schemas.microsoft.com/office/word/2020/wordml/sdtdatahash" xmlns:w16se="http://schemas.microsoft.com/office/word/2015/wordml/symex" xmlns:wpg="http://schemas.microsoft.com/office/word/2010/wordprocessingGroup" xmlns:wpi="http://schemas.microsoft.com/office/word/2010/wordprocessingInk" xmlns:wne="http://schemas.microsoft.com/office/word/2006/wordml" xmlns:wps="http://schemas.microsoft.com/office/word/2010/wordprocessingShape" mc:Ignorable="w14 w15 w16se w16cid w16 w16cex w16sdtdh wp14">
   <w:body>
     <w:p>
       <w:pPr>
@@ -268,9 +268,41 @@
         <w:t>Naturally, every tier up would be less common and the player would only be able to equip one legendary gem at a time (TBD)</w:t>
       </w:r>
     </w:p>
+    <w:p>
+      <w:r>
+        <w:t xml:space="preserve">The rarer a gem is, the more it leans into the family’s effects. </w:t>
+      </w:r>
+      <w:r>
+        <w:t>uncommon</w:t>
+      </w:r>
+      <w:r>
+        <w:t xml:space="preserve"> or common gems should be usable and effective to an extent even if there are no other gems of that family in the player’s deck.</w:t>
+      </w:r>
+      <w:r>
+        <w:t xml:space="preserve"> E.g. deal x damage and apply x </w:t>
+      </w:r>
+      <w:r>
+        <w:t>poison</w:t>
+      </w:r>
+      <w:r>
+        <w:t xml:space="preserve"> could be an uncommon gem</w:t>
+      </w:r>
+    </w:p>
+    <w:p>
+      <w:r>
+        <w:t xml:space="preserve">Rare or legendary gems can be entirely effective based on if the gem’s status is applied or other gem terms </w:t>
+      </w:r>
+      <w:r>
+        <w:t>e.g.</w:t>
+      </w:r>
+      <w:r>
+        <w:t>: trigger a target’s poison could be a rare green gem</w:t>
+      </w:r>
+    </w:p>
     <w:p/>
     <w:p>
       <w:r>
+        <w:lastRenderedPageBreak/>
         <w:t>The player can have a maximum of 8(?) gems equipped and must have at least 5 equipped at any given time. The player can swap gems out in their inventory when out of combat.</w:t>
       </w:r>
     </w:p>
@@ -281,7 +313,6 @@
     </w:p>
     <w:p>
       <w:r>
-        <w:lastRenderedPageBreak/>
         <w:t>At the start of combat, each gem will shuffle 3 copies of itself into the draw pile. Each turn the player will draw 4 gems and has</w:t>
       </w:r>
       <w:r>
@@ -504,7 +535,7 @@
               </wp:anchor>
             </w:drawing>
           </mc:Choice>
-          <mc:Fallback xmlns:oel="http://schemas.microsoft.com/office/2019/extlst">
+          <mc:Fallback>
             <w:pict>
               <v:shapetype w14:anchorId="13EDD35D" id="_x0000_t75" coordsize="21600,21600" o:spt="75" o:preferrelative="t" path="m@4@5l@4@11@9@11@9@5xe" filled="f" stroked="f">
                 <v:stroke joinstyle="miter"/>
@@ -573,7 +604,7 @@
               </wp:anchor>
             </w:drawing>
           </mc:Choice>
-          <mc:Fallback xmlns:oel="http://schemas.microsoft.com/office/2019/extlst">
+          <mc:Fallback>
             <w:pict>
               <v:shape w14:anchorId="3279BCF5" id="Ink 1" o:spid="_x0000_s1026" type="#_x0000_t75" style="position:absolute;margin-left:-.7pt;margin-top:29.25pt;width:38.55pt;height:19pt;z-index:251659264;visibility:visible;mso-wrap-style:square;mso-wrap-distance-left:9pt;mso-wrap-distance-top:0;mso-wrap-distance-right:9pt;mso-wrap-distance-bottom:0;mso-position-horizontal:absolute;mso-position-horizontal-relative:text;mso-position-vertical:absolute;mso-position-vertical-relative:text" o:gfxdata="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">
                 <v:imagedata r:id="rId9" o:title=""/>
@@ -602,6 +633,7 @@
         <w:rPr>
           <w:noProof/>
         </w:rPr>
+        <w:lastRenderedPageBreak/>
         <mc:AlternateContent>
           <mc:Choice Requires="wpi">
             <w:drawing>
@@ -634,7 +666,7 @@
               </wp:anchor>
             </w:drawing>
           </mc:Choice>
-          <mc:Fallback xmlns:oel="http://schemas.microsoft.com/office/2019/extlst">
+          <mc:Fallback>
             <w:pict>
               <v:shape w14:anchorId="74DA18C2" id="Ink 17" o:spid="_x0000_s1026" type="#_x0000_t75" style="position:absolute;margin-left:.75pt;margin-top:-14.15pt;width:149.05pt;height:65.65pt;z-index:251675648;visibility:visible;mso-wrap-style:square;mso-wrap-distance-left:9pt;mso-wrap-distance-top:0;mso-wrap-distance-right:9pt;mso-wrap-distance-bottom:0;mso-position-horizontal:absolute;mso-position-horizontal-relative:text;mso-position-vertical:absolute;mso-position-vertical-relative:text" o:gfxdata="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">
                 <v:imagedata r:id="rId11" o:title=""/>
@@ -648,7 +680,6 @@
     <w:p/>
     <w:p>
       <w:r>
-        <w:lastRenderedPageBreak/>
         <w:t>Every time the player moves across a square, enemies on the floor also move. If they have detected the player, they move towards the player, otherwise they move to a random adjacent diamond (TBD)</w:t>
       </w:r>
     </w:p>
@@ -869,6 +900,7 @@
         <w:jc w:val="center"/>
       </w:pPr>
       <w:r>
+        <w:lastRenderedPageBreak/>
         <w:t>Out of Combat World:</w:t>
       </w:r>
     </w:p>
@@ -886,7 +918,6 @@
     </w:p>
     <w:p>
       <w:r>
-        <w:lastRenderedPageBreak/>
         <w:t>There will be places to spend the permanent currency and ways to upgrade your character with this currency</w:t>
       </w:r>
       <w:r>
@@ -1160,6 +1191,7 @@
     </w:p>
     <w:p>
       <w:r>
+        <w:lastRenderedPageBreak/>
         <w:t xml:space="preserve">The inventory to manage the gems you have equipped will function </w:t>
       </w:r>
       <w:r>
@@ -1212,7 +1244,6 @@
     </w:p>
     <w:p>
       <w:r>
-        <w:lastRenderedPageBreak/>
         <w:t>The view for the combat will be side-on or slightly above and side-on. The player will be on the left and the enemies will be on the right, like Soda Dungeon.</w:t>
       </w:r>
     </w:p>
@@ -1300,10 +1331,7 @@
         <w:jc w:val="center"/>
       </w:pPr>
       <w:r>
-        <w:t>Enemies</w:t>
-      </w:r>
-      <w:r>
-        <w:t>:</w:t>
+        <w:t>Enemies:</w:t>
       </w:r>
     </w:p>
     <w:p/>
@@ -1347,7 +1375,7 @@
 </file>
 
 <file path=word/numbering.xml><?xml version="1.0" encoding="utf-8"?>
-<w:numbering xmlns:wpc="http://schemas.microsoft.com/office/word/2010/wordprocessingCanvas" xmlns:cx="http://schemas.microsoft.com/office/drawing/2014/chartex" xmlns:cx1="http://schemas.microsoft.com/office/drawing/2015/9/8/chartex" xmlns:cx2="http://schemas.microsoft.com/office/drawing/2015/10/21/chartex" xmlns:cx3="http://schemas.microsoft.com/office/drawing/2016/5/9/chartex" xmlns:cx4="http://schemas.microsoft.com/office/drawing/2016/5/10/chartex" xmlns:cx5="http://schemas.microsoft.com/office/drawing/2016/5/11/chartex" xmlns:cx6="http://schemas.microsoft.com/office/drawing/2016/5/12/chartex" xmlns:cx7="http://schemas.microsoft.com/office/drawing/2016/5/13/chartex" xmlns:cx8="http://schemas.microsoft.com/office/drawing/2016/5/14/chartex" xmlns:mc="http://schemas.openxmlformats.org/markup-compatibility/2006" xmlns:aink="http://schemas.microsoft.com/office/drawing/2016/ink" xmlns:am3d="http://schemas.microsoft.com/office/drawing/2017/model3d" xmlns:o="urn:schemas-microsoft-com:office:office" xmlns:r="http://schemas.openxmlformats.org/officeDocument/2006/relationships" xmlns:m="http://schemas.openxmlformats.org/officeDocument/2006/math" xmlns:v="urn:schemas-microsoft-com:vml" xmlns:wp14="http://schemas.microsoft.com/office/word/2010/wordprocessingDrawing" xmlns:wp="http://schemas.openxmlformats.org/drawingml/2006/wordprocessingDrawing" xmlns:w10="urn:schemas-microsoft-com:office:word" xmlns:w="http://schemas.openxmlformats.org/wordprocessingml/2006/main" xmlns:w14="http://schemas.microsoft.com/office/word/2010/wordml" xmlns:w15="http://schemas.microsoft.com/office/word/2012/wordml" xmlns:w16cex="http://schemas.microsoft.com/office/word/2018/wordml/cex" xmlns:w16cid="http://schemas.microsoft.com/office/word/2016/wordml/cid" xmlns:w16="http://schemas.microsoft.com/office/word/2018/wordml" xmlns:w16sdtdh="http://schemas.microsoft.com/office/word/2020/wordml/sdtdatahash" xmlns:w16se="http://schemas.microsoft.com/office/word/2015/wordml/symex" xmlns:wpg="http://schemas.microsoft.com/office/word/2010/wordprocessingGroup" xmlns:wpi="http://schemas.microsoft.com/office/word/2010/wordprocessingInk" xmlns:wne="http://schemas.microsoft.com/office/word/2006/wordml" xmlns:wps="http://schemas.microsoft.com/office/word/2010/wordprocessingShape" mc:Ignorable="w14 w15 w16se w16cid w16 w16cex w16sdtdh wp14">
+<w:numbering xmlns:wpc="http://schemas.microsoft.com/office/word/2010/wordprocessingCanvas" xmlns:cx="http://schemas.microsoft.com/office/drawing/2014/chartex" xmlns:cx1="http://schemas.microsoft.com/office/drawing/2015/9/8/chartex" xmlns:cx2="http://schemas.microsoft.com/office/drawing/2015/10/21/chartex" xmlns:cx3="http://schemas.microsoft.com/office/drawing/2016/5/9/chartex" xmlns:cx4="http://schemas.microsoft.com/office/drawing/2016/5/10/chartex" xmlns:cx5="http://schemas.microsoft.com/office/drawing/2016/5/11/chartex" xmlns:cx6="http://schemas.microsoft.com/office/drawing/2016/5/12/chartex" xmlns:cx7="http://schemas.microsoft.com/office/drawing/2016/5/13/chartex" xmlns:cx8="http://schemas.microsoft.com/office/drawing/2016/5/14/chartex" xmlns:mc="http://schemas.openxmlformats.org/markup-compatibility/2006" xmlns:aink="http://schemas.microsoft.com/office/drawing/2016/ink" xmlns:am3d="http://schemas.microsoft.com/office/drawing/2017/model3d" xmlns:o="urn:schemas-microsoft-com:office:office" xmlns:oel="http://schemas.microsoft.com/office/2019/extlst" xmlns:r="http://schemas.openxmlformats.org/officeDocument/2006/relationships" xmlns:m="http://schemas.openxmlformats.org/officeDocument/2006/math" xmlns:v="urn:schemas-microsoft-com:vml" xmlns:wp14="http://schemas.microsoft.com/office/word/2010/wordprocessingDrawing" xmlns:wp="http://schemas.openxmlformats.org/drawingml/2006/wordprocessingDrawing" xmlns:w10="urn:schemas-microsoft-com:office:word" xmlns:w="http://schemas.openxmlformats.org/wordprocessingml/2006/main" xmlns:w14="http://schemas.microsoft.com/office/word/2010/wordml" xmlns:w15="http://schemas.microsoft.com/office/word/2012/wordml" xmlns:w16cex="http://schemas.microsoft.com/office/word/2018/wordml/cex" xmlns:w16cid="http://schemas.microsoft.com/office/word/2016/wordml/cid" xmlns:w16="http://schemas.microsoft.com/office/word/2018/wordml" xmlns:w16sdtdh="http://schemas.microsoft.com/office/word/2020/wordml/sdtdatahash" xmlns:w16se="http://schemas.microsoft.com/office/word/2015/wordml/symex" xmlns:wpg="http://schemas.microsoft.com/office/word/2010/wordprocessingGroup" xmlns:wpi="http://schemas.microsoft.com/office/word/2010/wordprocessingInk" xmlns:wne="http://schemas.microsoft.com/office/word/2006/wordml" xmlns:wps="http://schemas.microsoft.com/office/word/2010/wordprocessingShape" mc:Ignorable="w14 w15 w16se w16cid w16 w16cex w16sdtdh wp14">
   <w:abstractNum w:abstractNumId="0" w15:restartNumberingAfterBreak="0">
     <w:nsid w:val="4E600CDE"/>
     <w:multiLevelType w:val="hybridMultilevel"/>

</xml_diff>